<commit_message>
Bibliography by MS Word. Translation into Finnish started
</commit_message>
<xml_diff>
--- a/misc/Metropolia Thesis by Utu Hopiavuori - Supporting Cyberscurity in web application infrastructure using Ansible.docx
+++ b/misc/Metropolia Thesis by Utu Hopiavuori - Supporting Cyberscurity in web application infrastructure using Ansible.docx
@@ -20,35 +20,16 @@
           <w:color w:val="000000"/>
           <w:sz w:val="28"/>
           <w:szCs w:val="28"/>
+          <w:lang w:val="fi-FI"/>
         </w:rPr>
       </w:pPr>
-    </w:p>
-    <w:p>
-      <w:pPr>
-        <w:pBdr>
-          <w:top w:val="nil"/>
-          <w:left w:val="nil"/>
-          <w:bottom w:val="nil"/>
-          <w:right w:val="nil"/>
-          <w:between w:val="nil"/>
-        </w:pBdr>
-        <w:tabs>
-          <w:tab w:val="left" w:pos="0"/>
-        </w:tabs>
-        <w:spacing w:line="240" w:lineRule="auto"/>
+      <w:r>
         <w:rPr>
           <w:rFonts w:ascii="Arial" w:hAnsi="Arial"/>
           <w:color w:val="000000"/>
           <w:sz w:val="28"/>
           <w:szCs w:val="28"/>
-        </w:rPr>
-      </w:pPr>
-      <w:r>
-        <w:rPr>
-          <w:rFonts w:ascii="Arial" w:hAnsi="Arial"/>
-          <w:color w:val="000000"/>
-          <w:sz w:val="28"/>
-          <w:szCs w:val="28"/>
+          <w:lang w:val="fi-FI"/>
         </w:rPr>
         <w:t>Utu Hopiavuori</w:t>
       </w:r>
@@ -56,9 +37,35 @@
     <w:p>
       <w:pPr>
         <w:pStyle w:val="TitleoftheThesis"/>
-      </w:pPr>
-      <w:r>
-        <w:t>Supporting cybersecurity in web application infrastructure using Ansible</w:t>
+        <w:rPr>
+          <w:lang w:val="fi-FI"/>
+        </w:rPr>
+      </w:pPr>
+      <w:r>
+        <w:rPr>
+          <w:lang w:val="fi-FI"/>
+        </w:rPr>
+        <w:t xml:space="preserve">Tietoturvan automatisointi verkkosovellusalustapalveluissa </w:t>
+      </w:r>
+      <w:proofErr w:type="spellStart"/>
+      <w:r>
+        <w:rPr>
+          <w:lang w:val="fi-FI"/>
+        </w:rPr>
+        <w:t>Ansiblea</w:t>
+      </w:r>
+      <w:proofErr w:type="spellEnd"/>
+      <w:r>
+        <w:rPr>
+          <w:lang w:val="fi-FI"/>
+        </w:rPr>
+        <w:t xml:space="preserve"> k</w:t>
+      </w:r>
+      <w:r>
+        <w:rPr>
+          <w:lang w:val="fi-FI"/>
+        </w:rPr>
+        <w:t>äyttäen</w:t>
       </w:r>
     </w:p>
     <w:p>
@@ -77,8 +84,96 @@
           <w:color w:val="000000"/>
           <w:sz w:val="36"/>
           <w:szCs w:val="36"/>
+          <w:lang w:val="fi-FI"/>
         </w:rPr>
       </w:pPr>
+    </w:p>
+    <w:p>
+      <w:pPr>
+        <w:pBdr>
+          <w:top w:val="nil"/>
+          <w:left w:val="nil"/>
+          <w:bottom w:val="nil"/>
+          <w:right w:val="nil"/>
+          <w:between w:val="nil"/>
+        </w:pBdr>
+        <w:tabs>
+          <w:tab w:val="left" w:pos="0"/>
+          <w:tab w:val="left" w:pos="3119"/>
+        </w:tabs>
+        <w:spacing w:line="440" w:lineRule="auto"/>
+        <w:rPr>
+          <w:rFonts w:ascii="Arial" w:hAnsi="Arial"/>
+          <w:color w:val="000000"/>
+          <w:lang w:val="fi-FI"/>
+        </w:rPr>
+      </w:pPr>
+      <w:r>
+        <w:rPr>
+          <w:rFonts w:ascii="Arial" w:hAnsi="Arial"/>
+          <w:color w:val="000000"/>
+          <w:lang w:val="fi-FI"/>
+        </w:rPr>
+        <w:t>Utu Hopiavuori</w:t>
+      </w:r>
+    </w:p>
+    <w:p>
+      <w:pPr>
+        <w:pBdr>
+          <w:top w:val="nil"/>
+          <w:left w:val="nil"/>
+          <w:bottom w:val="nil"/>
+          <w:right w:val="nil"/>
+          <w:between w:val="nil"/>
+        </w:pBdr>
+        <w:tabs>
+          <w:tab w:val="left" w:pos="0"/>
+          <w:tab w:val="left" w:pos="3119"/>
+        </w:tabs>
+        <w:spacing w:line="440" w:lineRule="auto"/>
+        <w:rPr>
+          <w:rFonts w:ascii="Arial" w:hAnsi="Arial"/>
+          <w:color w:val="000000"/>
+          <w:lang w:val="fi-FI"/>
+        </w:rPr>
+      </w:pPr>
+      <w:r>
+        <w:rPr>
+          <w:rFonts w:ascii="Arial" w:hAnsi="Arial"/>
+          <w:color w:val="000000"/>
+          <w:lang w:val="fi-FI"/>
+        </w:rPr>
+        <w:t>Insinööri (AMK)</w:t>
+      </w:r>
+    </w:p>
+    <w:p>
+      <w:pPr>
+        <w:pBdr>
+          <w:top w:val="nil"/>
+          <w:left w:val="nil"/>
+          <w:bottom w:val="nil"/>
+          <w:right w:val="nil"/>
+          <w:between w:val="nil"/>
+        </w:pBdr>
+        <w:tabs>
+          <w:tab w:val="left" w:pos="0"/>
+          <w:tab w:val="left" w:pos="3119"/>
+        </w:tabs>
+        <w:spacing w:line="440" w:lineRule="auto"/>
+        <w:rPr>
+          <w:rFonts w:ascii="Arial" w:hAnsi="Arial"/>
+          <w:color w:val="000000"/>
+          <w:lang w:val="fi-FI"/>
+        </w:rPr>
+      </w:pPr>
+      <w:r>
+        <w:rPr>
+          <w:rFonts w:ascii="Arial" w:hAnsi="Arial"/>
+          <w:color w:val="000000"/>
+          <w:lang w:val="fi-FI"/>
+        </w:rPr>
+        <w:t>Tieto- ja viestintätekniikka</w:t>
+      </w:r>
     </w:p>
     <w:p>
       <w:pPr>
@@ -99,103 +194,15 @@
           <w:color w:val="000000"/>
         </w:rPr>
       </w:pPr>
+      <w:proofErr w:type="spellStart"/>
       <w:r>
         <w:rPr>
           <w:rFonts w:ascii="Arial" w:hAnsi="Arial"/>
           <w:color w:val="000000"/>
         </w:rPr>
-        <w:t>Utu Hopiavuori</w:t>
-      </w:r>
-    </w:p>
-    <w:p>
-      <w:pPr>
-        <w:pBdr>
-          <w:top w:val="nil"/>
-          <w:left w:val="nil"/>
-          <w:bottom w:val="nil"/>
-          <w:right w:val="nil"/>
-          <w:between w:val="nil"/>
-        </w:pBdr>
-        <w:tabs>
-          <w:tab w:val="left" w:pos="0"/>
-          <w:tab w:val="left" w:pos="3119"/>
-        </w:tabs>
-        <w:spacing w:line="440" w:lineRule="auto"/>
-        <w:rPr>
-          <w:rFonts w:ascii="Arial" w:hAnsi="Arial"/>
-          <w:color w:val="000000"/>
-        </w:rPr>
-      </w:pPr>
-      <w:proofErr w:type="spellStart"/>
-      <w:r>
-        <w:rPr>
-          <w:rFonts w:ascii="Arial" w:hAnsi="Arial"/>
-          <w:color w:val="000000"/>
-        </w:rPr>
-        <w:t>Insinööri</w:t>
+        <w:t>Opinnäyte</w:t>
       </w:r>
       <w:proofErr w:type="spellEnd"/>
-      <w:r>
-        <w:rPr>
-          <w:rFonts w:ascii="Arial" w:hAnsi="Arial"/>
-          <w:color w:val="000000"/>
-        </w:rPr>
-        <w:t xml:space="preserve"> (AMK), Bachelor of Engineering</w:t>
-      </w:r>
-    </w:p>
-    <w:p>
-      <w:pPr>
-        <w:pBdr>
-          <w:top w:val="nil"/>
-          <w:left w:val="nil"/>
-          <w:bottom w:val="nil"/>
-          <w:right w:val="nil"/>
-          <w:between w:val="nil"/>
-        </w:pBdr>
-        <w:tabs>
-          <w:tab w:val="left" w:pos="0"/>
-          <w:tab w:val="left" w:pos="3119"/>
-        </w:tabs>
-        <w:spacing w:line="440" w:lineRule="auto"/>
-        <w:rPr>
-          <w:rFonts w:ascii="Arial" w:hAnsi="Arial"/>
-          <w:color w:val="000000"/>
-        </w:rPr>
-      </w:pPr>
-      <w:r>
-        <w:rPr>
-          <w:rFonts w:ascii="Arial" w:hAnsi="Arial"/>
-          <w:color w:val="000000"/>
-        </w:rPr>
-        <w:t>Degree Programme in Information and Communication Technology</w:t>
-      </w:r>
-    </w:p>
-    <w:p>
-      <w:pPr>
-        <w:pBdr>
-          <w:top w:val="nil"/>
-          <w:left w:val="nil"/>
-          <w:bottom w:val="nil"/>
-          <w:right w:val="nil"/>
-          <w:between w:val="nil"/>
-        </w:pBdr>
-        <w:tabs>
-          <w:tab w:val="left" w:pos="0"/>
-          <w:tab w:val="left" w:pos="3119"/>
-        </w:tabs>
-        <w:spacing w:line="440" w:lineRule="auto"/>
-        <w:rPr>
-          <w:rFonts w:ascii="Arial" w:hAnsi="Arial"/>
-          <w:color w:val="000000"/>
-        </w:rPr>
-      </w:pPr>
-      <w:r>
-        <w:rPr>
-          <w:rFonts w:ascii="Arial" w:hAnsi="Arial"/>
-          <w:color w:val="000000"/>
-        </w:rPr>
-        <w:t>Thesis</w:t>
-      </w:r>
     </w:p>
     <w:p>
       <w:pPr>
@@ -216,12 +223,12 @@
           <w:color w:val="000000"/>
         </w:rPr>
         <w:sectPr>
-          <w:headerReference w:type="even" r:id="rId12"/>
-          <w:headerReference w:type="default" r:id="rId13"/>
-          <w:footerReference w:type="even" r:id="rId14"/>
-          <w:footerReference w:type="default" r:id="rId15"/>
-          <w:headerReference w:type="first" r:id="rId16"/>
-          <w:footerReference w:type="first" r:id="rId17"/>
+          <w:headerReference w:type="even" r:id="rId15"/>
+          <w:headerReference w:type="default" r:id="rId16"/>
+          <w:footerReference w:type="even" r:id="rId17"/>
+          <w:footerReference w:type="default" r:id="rId18"/>
+          <w:headerReference w:type="first" r:id="rId19"/>
+          <w:footerReference w:type="first" r:id="rId20"/>
           <w:pgSz w:w="11906" w:h="16838"/>
           <w:pgMar w:top="7938" w:right="1134" w:bottom="1701" w:left="2268" w:header="675" w:footer="709" w:gutter="0"/>
           <w:pgNumType w:start="1"/>
@@ -233,8 +240,36 @@
           <w:rFonts w:ascii="Arial" w:hAnsi="Arial"/>
           <w:color w:val="000000"/>
         </w:rPr>
-        <w:lastRenderedPageBreak/>
-        <w:t>12.2.2025</w:t>
+        <w:fldChar w:fldCharType="begin"/>
+      </w:r>
+      <w:r>
+        <w:rPr>
+          <w:rFonts w:ascii="Arial" w:hAnsi="Arial"/>
+          <w:color w:val="000000"/>
+        </w:rPr>
+        <w:instrText xml:space="preserve"> DATE  \@ "dd.MM.yyyy"  \* MERGEFORMAT </w:instrText>
+      </w:r>
+      <w:r>
+        <w:rPr>
+          <w:rFonts w:ascii="Arial" w:hAnsi="Arial"/>
+          <w:color w:val="000000"/>
+        </w:rPr>
+        <w:fldChar w:fldCharType="separate"/>
+      </w:r>
+      <w:r>
+        <w:rPr>
+          <w:rFonts w:ascii="Arial" w:hAnsi="Arial"/>
+          <w:noProof/>
+          <w:color w:val="000000"/>
+        </w:rPr>
+        <w:t>12.03.2025</w:t>
+      </w:r>
+      <w:r>
+        <w:rPr>
+          <w:rFonts w:ascii="Arial" w:hAnsi="Arial"/>
+          <w:color w:val="000000"/>
+        </w:rPr>
+        <w:fldChar w:fldCharType="end"/>
       </w:r>
     </w:p>
     <w:p>
@@ -499,7 +534,7 @@
           <w:lang w:val="en-US"/>
         </w:rPr>
         <w:sectPr>
-          <w:headerReference w:type="default" r:id="rId18"/>
+          <w:headerReference w:type="default" r:id="rId21"/>
           <w:pgSz w:w="11906" w:h="16838"/>
           <w:pgMar w:top="1134" w:right="567" w:bottom="1134" w:left="2268" w:header="567" w:footer="567" w:gutter="0"/>
           <w:cols w:space="720"/>
@@ -520,6 +555,13 @@
     </w:p>
     <w:sdt>
       <w:sdtPr>
+        <w:rPr>
+          <w:rFonts w:asciiTheme="minorHAnsi" w:eastAsia="Arial" w:hAnsiTheme="minorHAnsi" w:cs="Arial"/>
+          <w:color w:val="auto"/>
+          <w:sz w:val="24"/>
+          <w:szCs w:val="24"/>
+          <w:lang w:val="en-GB" w:eastAsia="en-FI"/>
+        </w:rPr>
         <w:id w:val="1146393450"/>
         <w:docPartObj>
           <w:docPartGallery w:val="Table of Contents"/>
@@ -528,14 +570,9 @@
       </w:sdtPr>
       <w:sdtEndPr>
         <w:rPr>
-          <w:rFonts w:asciiTheme="minorHAnsi" w:eastAsia="Arial" w:hAnsiTheme="minorHAnsi" w:cs="Arial"/>
           <w:b/>
           <w:bCs/>
           <w:noProof/>
-          <w:color w:val="auto"/>
-          <w:sz w:val="24"/>
-          <w:szCs w:val="24"/>
-          <w:lang w:val="en-GB" w:eastAsia="en-FI"/>
         </w:rPr>
       </w:sdtEndPr>
       <w:sdtContent>
@@ -570,7 +607,7 @@
           <w:r>
             <w:fldChar w:fldCharType="separate"/>
           </w:r>
-          <w:hyperlink w:anchor="_Toc191289181" w:history="1">
+          <w:hyperlink w:anchor="_Toc192506824" w:history="1">
             <w:r>
               <w:rPr>
                 <w:rStyle w:val="Hyperlink"/>
@@ -609,7 +646,7 @@
               <w:rPr>
                 <w:webHidden/>
               </w:rPr>
-              <w:instrText xml:space="preserve"> PAGEREF _Toc191289181 \h </w:instrText>
+              <w:instrText xml:space="preserve"> PAGEREF _Toc192506824 \h </w:instrText>
             </w:r>
             <w:r>
               <w:rPr>
@@ -650,7 +687,7 @@
               <w14:ligatures w14:val="standardContextual"/>
             </w:rPr>
           </w:pPr>
-          <w:hyperlink w:anchor="_Toc191289182" w:history="1">
+          <w:hyperlink w:anchor="_Toc192506825" w:history="1">
             <w:r>
               <w:rPr>
                 <w:rStyle w:val="Hyperlink"/>
@@ -689,7 +726,7 @@
               <w:rPr>
                 <w:webHidden/>
               </w:rPr>
-              <w:instrText xml:space="preserve"> PAGEREF _Toc191289182 \h </w:instrText>
+              <w:instrText xml:space="preserve"> PAGEREF _Toc192506825 \h </w:instrText>
             </w:r>
             <w:r>
               <w:rPr>
@@ -728,7 +765,7 @@
               <w14:ligatures w14:val="standardContextual"/>
             </w:rPr>
           </w:pPr>
-          <w:hyperlink w:anchor="_Toc191289183" w:history="1">
+          <w:hyperlink w:anchor="_Toc192506826" w:history="1">
             <w:r>
               <w:rPr>
                 <w:rStyle w:val="Hyperlink"/>
@@ -773,7 +810,7 @@
                 <w:noProof/>
                 <w:webHidden/>
               </w:rPr>
-              <w:instrText xml:space="preserve"> PAGEREF _Toc191289183 \h </w:instrText>
+              <w:instrText xml:space="preserve"> PAGEREF _Toc192506826 \h </w:instrText>
             </w:r>
             <w:r>
               <w:rPr>
@@ -816,7 +853,7 @@
               <w14:ligatures w14:val="standardContextual"/>
             </w:rPr>
           </w:pPr>
-          <w:hyperlink w:anchor="_Toc191289184" w:history="1">
+          <w:hyperlink w:anchor="_Toc192506827" w:history="1">
             <w:r>
               <w:rPr>
                 <w:rStyle w:val="Hyperlink"/>
@@ -861,7 +898,7 @@
                 <w:noProof/>
                 <w:webHidden/>
               </w:rPr>
-              <w:instrText xml:space="preserve"> PAGEREF _Toc191289184 \h </w:instrText>
+              <w:instrText xml:space="preserve"> PAGEREF _Toc192506827 \h </w:instrText>
             </w:r>
             <w:r>
               <w:rPr>
@@ -904,7 +941,7 @@
               <w14:ligatures w14:val="standardContextual"/>
             </w:rPr>
           </w:pPr>
-          <w:hyperlink w:anchor="_Toc191289185" w:history="1">
+          <w:hyperlink w:anchor="_Toc192506828" w:history="1">
             <w:r>
               <w:rPr>
                 <w:rStyle w:val="Hyperlink"/>
@@ -949,7 +986,7 @@
                 <w:noProof/>
                 <w:webHidden/>
               </w:rPr>
-              <w:instrText xml:space="preserve"> PAGEREF _Toc191289185 \h </w:instrText>
+              <w:instrText xml:space="preserve"> PAGEREF _Toc192506828 \h </w:instrText>
             </w:r>
             <w:r>
               <w:rPr>
@@ -994,7 +1031,7 @@
               <w14:ligatures w14:val="standardContextual"/>
             </w:rPr>
           </w:pPr>
-          <w:hyperlink w:anchor="_Toc191289186" w:history="1">
+          <w:hyperlink w:anchor="_Toc192506829" w:history="1">
             <w:r>
               <w:rPr>
                 <w:rStyle w:val="Hyperlink"/>
@@ -1033,7 +1070,7 @@
               <w:rPr>
                 <w:webHidden/>
               </w:rPr>
-              <w:instrText xml:space="preserve"> PAGEREF _Toc191289186 \h </w:instrText>
+              <w:instrText xml:space="preserve"> PAGEREF _Toc192506829 \h </w:instrText>
             </w:r>
             <w:r>
               <w:rPr>
@@ -1072,7 +1109,7 @@
               <w14:ligatures w14:val="standardContextual"/>
             </w:rPr>
           </w:pPr>
-          <w:hyperlink w:anchor="_Toc191289187" w:history="1">
+          <w:hyperlink w:anchor="_Toc192506830" w:history="1">
             <w:r>
               <w:rPr>
                 <w:rStyle w:val="Hyperlink"/>
@@ -1096,6 +1133,94 @@
                 <w:rStyle w:val="Hyperlink"/>
                 <w:noProof/>
               </w:rPr>
+              <w:t>Infrastructure creation</w:t>
+            </w:r>
+            <w:r>
+              <w:rPr>
+                <w:noProof/>
+                <w:webHidden/>
+              </w:rPr>
+              <w:tab/>
+            </w:r>
+            <w:r>
+              <w:rPr>
+                <w:noProof/>
+                <w:webHidden/>
+              </w:rPr>
+              <w:fldChar w:fldCharType="begin"/>
+            </w:r>
+            <w:r>
+              <w:rPr>
+                <w:noProof/>
+                <w:webHidden/>
+              </w:rPr>
+              <w:instrText xml:space="preserve"> PAGEREF _Toc192506830 \h </w:instrText>
+            </w:r>
+            <w:r>
+              <w:rPr>
+                <w:noProof/>
+                <w:webHidden/>
+              </w:rPr>
+            </w:r>
+            <w:r>
+              <w:rPr>
+                <w:noProof/>
+                <w:webHidden/>
+              </w:rPr>
+              <w:fldChar w:fldCharType="separate"/>
+            </w:r>
+            <w:r>
+              <w:rPr>
+                <w:noProof/>
+                <w:webHidden/>
+              </w:rPr>
+              <w:t>3</w:t>
+            </w:r>
+            <w:r>
+              <w:rPr>
+                <w:noProof/>
+                <w:webHidden/>
+              </w:rPr>
+              <w:fldChar w:fldCharType="end"/>
+            </w:r>
+          </w:hyperlink>
+        </w:p>
+        <w:p>
+          <w:pPr>
+            <w:pStyle w:val="TOC2"/>
+            <w:rPr>
+              <w:rFonts w:eastAsiaTheme="minorEastAsia" w:cstheme="minorBidi"/>
+              <w:noProof/>
+              <w:kern w:val="2"/>
+              <w:szCs w:val="24"/>
+              <w:lang w:val="en-FI" w:eastAsia="en-FI"/>
+              <w14:ligatures w14:val="standardContextual"/>
+            </w:rPr>
+          </w:pPr>
+          <w:hyperlink w:anchor="_Toc192506831" w:history="1">
+            <w:r>
+              <w:rPr>
+                <w:rStyle w:val="Hyperlink"/>
+                <w:noProof/>
+              </w:rPr>
+              <w:t>3.2.</w:t>
+            </w:r>
+            <w:r>
+              <w:rPr>
+                <w:rFonts w:eastAsiaTheme="minorEastAsia" w:cstheme="minorBidi"/>
+                <w:noProof/>
+                <w:kern w:val="2"/>
+                <w:szCs w:val="24"/>
+                <w:lang w:val="en-FI" w:eastAsia="en-FI"/>
+                <w14:ligatures w14:val="standardContextual"/>
+              </w:rPr>
+              <w:tab/>
+            </w:r>
+            <w:r>
+              <w:rPr>
+                <w:rStyle w:val="Hyperlink"/>
+                <w:noProof/>
+              </w:rPr>
               <w:t>Automation idempotence</w:t>
             </w:r>
             <w:r>
@@ -1117,7 +1242,7 @@
                 <w:noProof/>
                 <w:webHidden/>
               </w:rPr>
-              <w:instrText xml:space="preserve"> PAGEREF _Toc191289187 \h </w:instrText>
+              <w:instrText xml:space="preserve"> PAGEREF _Toc192506831 \h </w:instrText>
             </w:r>
             <w:r>
               <w:rPr>
@@ -1137,7 +1262,183 @@
                 <w:noProof/>
                 <w:webHidden/>
               </w:rPr>
-              <w:t>3</w:t>
+              <w:t>4</w:t>
+            </w:r>
+            <w:r>
+              <w:rPr>
+                <w:noProof/>
+                <w:webHidden/>
+              </w:rPr>
+              <w:fldChar w:fldCharType="end"/>
+            </w:r>
+          </w:hyperlink>
+        </w:p>
+        <w:p>
+          <w:pPr>
+            <w:pStyle w:val="TOC3"/>
+            <w:rPr>
+              <w:rFonts w:eastAsiaTheme="minorEastAsia" w:cstheme="minorBidi"/>
+              <w:noProof/>
+              <w:kern w:val="2"/>
+              <w:szCs w:val="24"/>
+              <w:lang w:val="en-FI" w:eastAsia="en-FI"/>
+              <w14:ligatures w14:val="standardContextual"/>
+            </w:rPr>
+          </w:pPr>
+          <w:hyperlink w:anchor="_Toc192506832" w:history="1">
+            <w:r>
+              <w:rPr>
+                <w:rStyle w:val="Hyperlink"/>
+                <w:noProof/>
+              </w:rPr>
+              <w:t>3.2.1.</w:t>
+            </w:r>
+            <w:r>
+              <w:rPr>
+                <w:rFonts w:eastAsiaTheme="minorEastAsia" w:cstheme="minorBidi"/>
+                <w:noProof/>
+                <w:kern w:val="2"/>
+                <w:szCs w:val="24"/>
+                <w:lang w:val="en-FI" w:eastAsia="en-FI"/>
+                <w14:ligatures w14:val="standardContextual"/>
+              </w:rPr>
+              <w:tab/>
+            </w:r>
+            <w:r>
+              <w:rPr>
+                <w:rStyle w:val="Hyperlink"/>
+                <w:noProof/>
+              </w:rPr>
+              <w:t>OpenSSH</w:t>
+            </w:r>
+            <w:r>
+              <w:rPr>
+                <w:noProof/>
+                <w:webHidden/>
+              </w:rPr>
+              <w:tab/>
+            </w:r>
+            <w:r>
+              <w:rPr>
+                <w:noProof/>
+                <w:webHidden/>
+              </w:rPr>
+              <w:fldChar w:fldCharType="begin"/>
+            </w:r>
+            <w:r>
+              <w:rPr>
+                <w:noProof/>
+                <w:webHidden/>
+              </w:rPr>
+              <w:instrText xml:space="preserve"> PAGEREF _Toc192506832 \h </w:instrText>
+            </w:r>
+            <w:r>
+              <w:rPr>
+                <w:noProof/>
+                <w:webHidden/>
+              </w:rPr>
+            </w:r>
+            <w:r>
+              <w:rPr>
+                <w:noProof/>
+                <w:webHidden/>
+              </w:rPr>
+              <w:fldChar w:fldCharType="separate"/>
+            </w:r>
+            <w:r>
+              <w:rPr>
+                <w:noProof/>
+                <w:webHidden/>
+              </w:rPr>
+              <w:t>4</w:t>
+            </w:r>
+            <w:r>
+              <w:rPr>
+                <w:noProof/>
+                <w:webHidden/>
+              </w:rPr>
+              <w:fldChar w:fldCharType="end"/>
+            </w:r>
+          </w:hyperlink>
+        </w:p>
+        <w:p>
+          <w:pPr>
+            <w:pStyle w:val="TOC3"/>
+            <w:rPr>
+              <w:rFonts w:eastAsiaTheme="minorEastAsia" w:cstheme="minorBidi"/>
+              <w:noProof/>
+              <w:kern w:val="2"/>
+              <w:szCs w:val="24"/>
+              <w:lang w:val="en-FI" w:eastAsia="en-FI"/>
+              <w14:ligatures w14:val="standardContextual"/>
+            </w:rPr>
+          </w:pPr>
+          <w:hyperlink w:anchor="_Toc192506833" w:history="1">
+            <w:r>
+              <w:rPr>
+                <w:rStyle w:val="Hyperlink"/>
+                <w:noProof/>
+              </w:rPr>
+              <w:t>3.2.2.</w:t>
+            </w:r>
+            <w:r>
+              <w:rPr>
+                <w:rFonts w:eastAsiaTheme="minorEastAsia" w:cstheme="minorBidi"/>
+                <w:noProof/>
+                <w:kern w:val="2"/>
+                <w:szCs w:val="24"/>
+                <w:lang w:val="en-FI" w:eastAsia="en-FI"/>
+                <w14:ligatures w14:val="standardContextual"/>
+              </w:rPr>
+              <w:tab/>
+            </w:r>
+            <w:r>
+              <w:rPr>
+                <w:rStyle w:val="Hyperlink"/>
+                <w:noProof/>
+              </w:rPr>
+              <w:t>User accounts creation and password reset</w:t>
+            </w:r>
+            <w:r>
+              <w:rPr>
+                <w:noProof/>
+                <w:webHidden/>
+              </w:rPr>
+              <w:tab/>
+            </w:r>
+            <w:r>
+              <w:rPr>
+                <w:noProof/>
+                <w:webHidden/>
+              </w:rPr>
+              <w:fldChar w:fldCharType="begin"/>
+            </w:r>
+            <w:r>
+              <w:rPr>
+                <w:noProof/>
+                <w:webHidden/>
+              </w:rPr>
+              <w:instrText xml:space="preserve"> PAGEREF _Toc192506833 \h </w:instrText>
+            </w:r>
+            <w:r>
+              <w:rPr>
+                <w:noProof/>
+                <w:webHidden/>
+              </w:rPr>
+            </w:r>
+            <w:r>
+              <w:rPr>
+                <w:noProof/>
+                <w:webHidden/>
+              </w:rPr>
+              <w:fldChar w:fldCharType="separate"/>
+            </w:r>
+            <w:r>
+              <w:rPr>
+                <w:noProof/>
+                <w:webHidden/>
+              </w:rPr>
+              <w:t>5</w:t>
             </w:r>
             <w:r>
               <w:rPr>
@@ -1162,7 +1463,7 @@
               <w14:ligatures w14:val="standardContextual"/>
             </w:rPr>
           </w:pPr>
-          <w:hyperlink w:anchor="_Toc191289188" w:history="1">
+          <w:hyperlink w:anchor="_Toc192506834" w:history="1">
             <w:r>
               <w:rPr>
                 <w:rStyle w:val="Hyperlink"/>
@@ -1183,6 +1484,166 @@
               <w:rPr>
                 <w:rStyle w:val="Hyperlink"/>
               </w:rPr>
+              <w:t>IPR and ownership of code</w:t>
+            </w:r>
+            <w:r>
+              <w:rPr>
+                <w:webHidden/>
+              </w:rPr>
+              <w:tab/>
+            </w:r>
+            <w:r>
+              <w:rPr>
+                <w:webHidden/>
+              </w:rPr>
+              <w:fldChar w:fldCharType="begin"/>
+            </w:r>
+            <w:r>
+              <w:rPr>
+                <w:webHidden/>
+              </w:rPr>
+              <w:instrText xml:space="preserve"> PAGEREF _Toc192506834 \h </w:instrText>
+            </w:r>
+            <w:r>
+              <w:rPr>
+                <w:webHidden/>
+              </w:rPr>
+            </w:r>
+            <w:r>
+              <w:rPr>
+                <w:webHidden/>
+              </w:rPr>
+              <w:fldChar w:fldCharType="separate"/>
+            </w:r>
+            <w:r>
+              <w:rPr>
+                <w:webHidden/>
+              </w:rPr>
+              <w:t>5</w:t>
+            </w:r>
+            <w:r>
+              <w:rPr>
+                <w:webHidden/>
+              </w:rPr>
+              <w:fldChar w:fldCharType="end"/>
+            </w:r>
+          </w:hyperlink>
+        </w:p>
+        <w:p>
+          <w:pPr>
+            <w:pStyle w:val="TOC1"/>
+            <w:tabs>
+              <w:tab w:val="left" w:pos="964"/>
+            </w:tabs>
+            <w:rPr>
+              <w:rFonts w:eastAsiaTheme="minorEastAsia" w:cstheme="minorBidi"/>
+              <w:kern w:val="2"/>
+              <w:szCs w:val="24"/>
+              <w:lang w:val="en-FI" w:eastAsia="en-FI"/>
+              <w14:ligatures w14:val="standardContextual"/>
+            </w:rPr>
+          </w:pPr>
+          <w:hyperlink w:anchor="_Toc192506835" w:history="1">
+            <w:r>
+              <w:rPr>
+                <w:rStyle w:val="Hyperlink"/>
+              </w:rPr>
+              <w:t>5.</w:t>
+            </w:r>
+            <w:r>
+              <w:rPr>
+                <w:rFonts w:eastAsiaTheme="minorEastAsia" w:cstheme="minorBidi"/>
+                <w:kern w:val="2"/>
+                <w:szCs w:val="24"/>
+                <w:lang w:val="en-FI" w:eastAsia="en-FI"/>
+                <w14:ligatures w14:val="standardContextual"/>
+              </w:rPr>
+              <w:tab/>
+            </w:r>
+            <w:r>
+              <w:rPr>
+                <w:rStyle w:val="Hyperlink"/>
+              </w:rPr>
+              <w:t>Inclusive language in Ansible and applications</w:t>
+            </w:r>
+            <w:r>
+              <w:rPr>
+                <w:webHidden/>
+              </w:rPr>
+              <w:tab/>
+            </w:r>
+            <w:r>
+              <w:rPr>
+                <w:webHidden/>
+              </w:rPr>
+              <w:fldChar w:fldCharType="begin"/>
+            </w:r>
+            <w:r>
+              <w:rPr>
+                <w:webHidden/>
+              </w:rPr>
+              <w:instrText xml:space="preserve"> PAGEREF _Toc192506835 \h </w:instrText>
+            </w:r>
+            <w:r>
+              <w:rPr>
+                <w:webHidden/>
+              </w:rPr>
+            </w:r>
+            <w:r>
+              <w:rPr>
+                <w:webHidden/>
+              </w:rPr>
+              <w:fldChar w:fldCharType="separate"/>
+            </w:r>
+            <w:r>
+              <w:rPr>
+                <w:webHidden/>
+              </w:rPr>
+              <w:t>5</w:t>
+            </w:r>
+            <w:r>
+              <w:rPr>
+                <w:webHidden/>
+              </w:rPr>
+              <w:fldChar w:fldCharType="end"/>
+            </w:r>
+          </w:hyperlink>
+        </w:p>
+        <w:p>
+          <w:pPr>
+            <w:pStyle w:val="TOC1"/>
+            <w:tabs>
+              <w:tab w:val="left" w:pos="964"/>
+            </w:tabs>
+            <w:rPr>
+              <w:rFonts w:eastAsiaTheme="minorEastAsia" w:cstheme="minorBidi"/>
+              <w:kern w:val="2"/>
+              <w:szCs w:val="24"/>
+              <w:lang w:val="en-FI" w:eastAsia="en-FI"/>
+              <w14:ligatures w14:val="standardContextual"/>
+            </w:rPr>
+          </w:pPr>
+          <w:hyperlink w:anchor="_Toc192506836" w:history="1">
+            <w:r>
+              <w:rPr>
+                <w:rStyle w:val="Hyperlink"/>
+              </w:rPr>
+              <w:t>6.</w:t>
+            </w:r>
+            <w:r>
+              <w:rPr>
+                <w:rFonts w:eastAsiaTheme="minorEastAsia" w:cstheme="minorBidi"/>
+                <w:kern w:val="2"/>
+                <w:szCs w:val="24"/>
+                <w:lang w:val="en-FI" w:eastAsia="en-FI"/>
+                <w14:ligatures w14:val="standardContextual"/>
+              </w:rPr>
+              <w:tab/>
+            </w:r>
+            <w:r>
+              <w:rPr>
+                <w:rStyle w:val="Hyperlink"/>
+              </w:rPr>
               <w:t>Conclusions</w:t>
             </w:r>
             <w:r>
@@ -1201,7 +1662,7 @@
               <w:rPr>
                 <w:webHidden/>
               </w:rPr>
-              <w:instrText xml:space="preserve"> PAGEREF _Toc191289188 \h </w:instrText>
+              <w:instrText xml:space="preserve"> PAGEREF _Toc192506836 \h </w:instrText>
             </w:r>
             <w:r>
               <w:rPr>
@@ -1218,7 +1679,7 @@
               <w:rPr>
                 <w:webHidden/>
               </w:rPr>
-              <w:t>3</w:t>
+              <w:t>5</w:t>
             </w:r>
             <w:r>
               <w:rPr>
@@ -1239,7 +1700,7 @@
               <w14:ligatures w14:val="standardContextual"/>
             </w:rPr>
           </w:pPr>
-          <w:hyperlink w:anchor="_Toc191289189" w:history="1">
+          <w:hyperlink w:anchor="_Toc192506837" w:history="1">
             <w:r>
               <w:rPr>
                 <w:rStyle w:val="Hyperlink"/>
@@ -1263,7 +1724,7 @@
               <w:rPr>
                 <w:webHidden/>
               </w:rPr>
-              <w:instrText xml:space="preserve"> PAGEREF _Toc191289189 \h </w:instrText>
+              <w:instrText xml:space="preserve"> PAGEREF _Toc192506837 \h </w:instrText>
             </w:r>
             <w:r>
               <w:rPr>
@@ -1280,7 +1741,7 @@
               <w:rPr>
                 <w:webHidden/>
               </w:rPr>
-              <w:t>4</w:t>
+              <w:t>6</w:t>
             </w:r>
             <w:r>
               <w:rPr>
@@ -1301,7 +1762,7 @@
               <w14:ligatures w14:val="standardContextual"/>
             </w:rPr>
           </w:pPr>
-          <w:hyperlink w:anchor="_Toc191289190" w:history="1">
+          <w:hyperlink w:anchor="_Toc192506838" w:history="1">
             <w:r>
               <w:rPr>
                 <w:rStyle w:val="Hyperlink"/>
@@ -1324,7 +1785,7 @@
               <w:rPr>
                 <w:webHidden/>
               </w:rPr>
-              <w:instrText xml:space="preserve"> PAGEREF _Toc191289190 \h </w:instrText>
+              <w:instrText xml:space="preserve"> PAGEREF _Toc192506838 \h </w:instrText>
             </w:r>
             <w:r>
               <w:rPr>
@@ -1341,7 +1802,7 @@
               <w:rPr>
                 <w:webHidden/>
               </w:rPr>
-              <w:t>5</w:t>
+              <w:t>7</w:t>
             </w:r>
             <w:r>
               <w:rPr>
@@ -1363,7 +1824,7 @@
               <w14:ligatures w14:val="standardContextual"/>
             </w:rPr>
           </w:pPr>
-          <w:hyperlink w:anchor="_Toc191289191" w:history="1">
+          <w:hyperlink w:anchor="_Toc192506839" w:history="1">
             <w:r>
               <w:rPr>
                 <w:rStyle w:val="Hyperlink"/>
@@ -1390,7 +1851,7 @@
                 <w:noProof/>
                 <w:webHidden/>
               </w:rPr>
-              <w:instrText xml:space="preserve"> PAGEREF _Toc191289191 \h </w:instrText>
+              <w:instrText xml:space="preserve"> PAGEREF _Toc192506839 \h </w:instrText>
             </w:r>
             <w:r>
               <w:rPr>
@@ -1410,7 +1871,7 @@
                 <w:noProof/>
                 <w:webHidden/>
               </w:rPr>
-              <w:t>5</w:t>
+              <w:t>7</w:t>
             </w:r>
             <w:r>
               <w:rPr>
@@ -1493,12 +1954,12 @@
           <w:color w:val="000000"/>
         </w:rPr>
         <w:sectPr>
-          <w:headerReference w:type="even" r:id="rId19"/>
-          <w:headerReference w:type="default" r:id="rId20"/>
-          <w:footerReference w:type="even" r:id="rId21"/>
-          <w:footerReference w:type="default" r:id="rId22"/>
-          <w:headerReference w:type="first" r:id="rId23"/>
-          <w:footerReference w:type="first" r:id="rId24"/>
+          <w:headerReference w:type="even" r:id="rId22"/>
+          <w:headerReference w:type="default" r:id="rId23"/>
+          <w:footerReference w:type="even" r:id="rId24"/>
+          <w:footerReference w:type="default" r:id="rId25"/>
+          <w:headerReference w:type="first" r:id="rId26"/>
+          <w:footerReference w:type="first" r:id="rId27"/>
           <w:type w:val="continuous"/>
           <w:pgSz w:w="11906" w:h="16838"/>
           <w:pgMar w:top="1134" w:right="1134" w:bottom="1701" w:left="2268" w:header="567" w:footer="567" w:gutter="0"/>
@@ -1510,7 +1971,7 @@
       <w:pPr>
         <w:pStyle w:val="Heading1"/>
       </w:pPr>
-      <w:bookmarkStart w:id="0" w:name="_Toc191289181"/>
+      <w:bookmarkStart w:id="0" w:name="_Toc192506824"/>
       <w:r>
         <w:lastRenderedPageBreak/>
         <w:t>Abstract</w:t>
@@ -1521,7 +1982,7 @@
       <w:pPr>
         <w:pStyle w:val="Heading1"/>
       </w:pPr>
-      <w:bookmarkStart w:id="1" w:name="_Toc191289182"/>
+      <w:bookmarkStart w:id="1" w:name="_Toc192506825"/>
       <w:r>
         <w:t>Introduction</w:t>
       </w:r>
@@ -1531,7 +1992,7 @@
       <w:pPr>
         <w:pStyle w:val="Heading2"/>
       </w:pPr>
-      <w:bookmarkStart w:id="2" w:name="_Toc191289183"/>
+      <w:bookmarkStart w:id="2" w:name="_Toc192506826"/>
       <w:r>
         <w:t xml:space="preserve">Application platform </w:t>
       </w:r>
@@ -1683,15 +2144,7 @@
       </w:r>
       <w:proofErr w:type="spellEnd"/>
       <w:r>
-        <w:t xml:space="preserve"> and general admin users are created, and proper access </w:t>
-      </w:r>
-      <w:proofErr w:type="gramStart"/>
-      <w:r>
-        <w:t>are</w:t>
-      </w:r>
-      <w:proofErr w:type="gramEnd"/>
-      <w:r>
-        <w:t xml:space="preserve"> granted</w:t>
+        <w:t xml:space="preserve"> and general admin users are created, and proper access are granted</w:t>
       </w:r>
     </w:p>
     <w:p>
@@ -1703,15 +2156,7 @@
         </w:numPr>
       </w:pPr>
       <w:r>
-        <w:t xml:space="preserve">passwords should be reset if needed and emailed to admin </w:t>
-      </w:r>
-      <w:proofErr w:type="gramStart"/>
-      <w:r>
-        <w:t>user</w:t>
-      </w:r>
-      <w:proofErr w:type="gramEnd"/>
-      <w:r>
-        <w:t xml:space="preserve"> of company</w:t>
+        <w:t>passwords should be reset if needed and emailed to admin user of company</w:t>
       </w:r>
     </w:p>
     <w:p>
@@ -1779,54 +2224,100 @@
       <w:r>
         <w:t xml:space="preserve"> using Ansible skills I have learned so far.</w:t>
       </w:r>
-    </w:p>
-    <w:p>
-      <w:pPr>
-        <w:pStyle w:val="Heading2"/>
-      </w:pPr>
-      <w:bookmarkStart w:id="3" w:name="_Toc191289184"/>
-      <w:r>
-        <w:t>Ansible for Automation</w:t>
-      </w:r>
-      <w:bookmarkEnd w:id="3"/>
-    </w:p>
-    <w:p>
-      <w:r>
-        <w:t xml:space="preserve">According the Ansible documentation, </w:t>
-      </w:r>
-      <w:r>
-        <w:t xml:space="preserve">Ansible is </w:t>
-      </w:r>
-      <w:r>
-        <w:t>an</w:t>
-      </w:r>
-      <w:r>
-        <w:t xml:space="preserve"> </w:t>
-      </w:r>
-      <w:r>
-        <w:t>open-source</w:t>
-      </w:r>
-      <w:r>
-        <w:t xml:space="preserve"> automation toolset which uses simple, human-readable scripts called playbooks to automate tasks. </w:t>
-      </w:r>
-      <w:r>
-        <w:t xml:space="preserve">As </w:t>
-      </w:r>
-      <w:r>
-        <w:t>an</w:t>
-      </w:r>
-      <w:r>
-        <w:t xml:space="preserve"> administrator I declare the desired state of infrastructure</w:t>
-      </w:r>
-      <w:r>
-        <w:t xml:space="preserve"> in Ansible playbooks and roles. Ansible is </w:t>
-      </w:r>
-      <w:r>
-        <w:t>developed to ensure that system remains in that state</w:t>
+      <w:r>
+        <w:t xml:space="preserve"> Most of my learnings could be found from examples in the book Ansible up and running (3</w:t>
+      </w:r>
+      <w:r>
+        <w:rPr>
+          <w:vertAlign w:val="superscript"/>
+        </w:rPr>
+        <w:t>rd</w:t>
+      </w:r>
+      <w:r>
+        <w:t xml:space="preserve"> edition) </w:t>
       </w:r>
       <w:sdt>
         <w:sdtPr>
-          <w:id w:val="-1352416015"/>
+          <w:id w:val="1071306472"/>
+          <w:citation/>
+        </w:sdtPr>
+        <w:sdtContent>
+          <w:r>
+            <w:fldChar w:fldCharType="begin"/>
+          </w:r>
+          <w:r>
+            <w:rPr>
+              <w:lang w:val="en-FI"/>
+            </w:rPr>
+            <w:instrText xml:space="preserve"> CITATION Hoc22 \l 8192 </w:instrText>
+          </w:r>
+          <w:r>
+            <w:fldChar w:fldCharType="separate"/>
+          </w:r>
+          <w:r>
+            <w:rPr>
+              <w:noProof/>
+              <w:lang w:val="en-FI"/>
+            </w:rPr>
+            <w:t>(Meijer, et al., 2022)</w:t>
+          </w:r>
+          <w:r>
+            <w:fldChar w:fldCharType="end"/>
+          </w:r>
+        </w:sdtContent>
+      </w:sdt>
+    </w:p>
+    <w:p>
+      <w:pPr>
+        <w:pStyle w:val="Heading2"/>
+      </w:pPr>
+      <w:bookmarkStart w:id="3" w:name="_Toc192506827"/>
+      <w:r>
+        <w:t>Ansible for Automation</w:t>
+      </w:r>
+      <w:bookmarkEnd w:id="3"/>
+    </w:p>
+    <w:p>
+      <w:r>
+        <w:t xml:space="preserve">According the Ansible documentation, </w:t>
+      </w:r>
+      <w:r>
+        <w:t xml:space="preserve">Ansible is </w:t>
+      </w:r>
+      <w:r>
+        <w:t>an</w:t>
+      </w:r>
+      <w:r>
+        <w:t xml:space="preserve"> </w:t>
+      </w:r>
+      <w:r>
+        <w:t>open-source</w:t>
+      </w:r>
+      <w:r>
+        <w:t xml:space="preserve"> automation toolset which uses simple, human-readable scripts called playbooks to automate tasks. </w:t>
+      </w:r>
+      <w:r>
+        <w:t xml:space="preserve">As </w:t>
+      </w:r>
+      <w:r>
+        <w:t>an</w:t>
+      </w:r>
+      <w:r>
+        <w:t xml:space="preserve"> administrator I declare the desired state of infrastructure</w:t>
+      </w:r>
+      <w:r>
+        <w:t xml:space="preserve"> in Ansible </w:t>
+      </w:r>
+      <w:r>
+        <w:lastRenderedPageBreak/>
+        <w:t xml:space="preserve">playbooks and roles. Ansible is </w:t>
+      </w:r>
+      <w:r>
+        <w:t>developed to ensure that system remains in that state</w:t>
+      </w:r>
+      <w:sdt>
+        <w:sdtPr>
+          <w:id w:val="-2133315625"/>
           <w:citation/>
         </w:sdtPr>
         <w:sdtContent>
@@ -1867,7 +2358,6 @@
     </w:p>
     <w:p>
       <w:r>
-        <w:lastRenderedPageBreak/>
         <w:t>Ansible</w:t>
       </w:r>
       <w:r>
@@ -1887,7 +2377,7 @@
       <w:pPr>
         <w:pStyle w:val="Heading2"/>
       </w:pPr>
-      <w:bookmarkStart w:id="4" w:name="_Toc191289185"/>
+      <w:bookmarkStart w:id="4" w:name="_Toc192506828"/>
       <w:r>
         <w:t>Alternative solutions</w:t>
       </w:r>
@@ -1907,9 +2397,6 @@
             <w:fldChar w:fldCharType="begin"/>
           </w:r>
           <w:r>
-            <w:rPr>
-              <w:lang w:val="en-FI"/>
-            </w:rPr>
             <w:instrText xml:space="preserve"> CITATION Ven13 \l 8192 </w:instrText>
           </w:r>
           <w:r>
@@ -1918,7 +2405,6 @@
           <w:r>
             <w:rPr>
               <w:noProof/>
-              <w:lang w:val="en-FI"/>
             </w:rPr>
             <w:t>(Venezia, 2013)</w:t>
           </w:r>
@@ -1943,7 +2429,7 @@
       <w:pPr>
         <w:pStyle w:val="Heading1"/>
       </w:pPr>
-      <w:bookmarkStart w:id="5" w:name="_Toc191289186"/>
+      <w:bookmarkStart w:id="5" w:name="_Toc192506829"/>
       <w:r>
         <w:lastRenderedPageBreak/>
         <w:t>Implementation</w:t>
@@ -1952,13 +2438,235 @@
     </w:p>
     <w:p>
       <w:pPr>
+        <w:pStyle w:val="Leipteksti1"/>
+        <w:keepNext/>
+      </w:pPr>
+      <w:r>
+        <w:t>Ansible playbooks and roles are used to be run as standardized way and independent if the leaf server is empty or already configured. The state of computer is defined well in playbooks and roles and could be tested using Molecule test library</w:t>
+      </w:r>
+      <w:sdt>
+        <w:sdtPr>
+          <w:id w:val="-2138477577"/>
+          <w:citation/>
+        </w:sdtPr>
+        <w:sdtContent>
+          <w:r>
+            <w:fldChar w:fldCharType="begin"/>
+          </w:r>
+          <w:r>
+            <w:rPr>
+              <w:lang w:val="en-US"/>
+            </w:rPr>
+            <w:instrText xml:space="preserve"> CITATION Beh23 \l 1035 </w:instrText>
+          </w:r>
+          <w:r>
+            <w:fldChar w:fldCharType="separate"/>
+          </w:r>
+          <w:r>
+            <w:rPr>
+              <w:noProof/>
+              <w:lang w:val="en-US"/>
+            </w:rPr>
+            <w:t xml:space="preserve"> </w:t>
+          </w:r>
+          <w:r>
+            <w:rPr>
+              <w:noProof/>
+              <w:lang w:val="en-US"/>
+            </w:rPr>
+            <w:t>(Behl, 2023)</w:t>
+          </w:r>
+          <w:r>
+            <w:fldChar w:fldCharType="end"/>
+          </w:r>
+        </w:sdtContent>
+      </w:sdt>
+      <w:r>
+        <w:t xml:space="preserve">. </w:t>
+      </w:r>
+    </w:p>
+    <w:p>
+      <w:pPr>
+        <w:pStyle w:val="NormalTextBeforeaQuoteorList"/>
+      </w:pPr>
+      <w:r>
+        <w:t>The full Molecule li</w:t>
+      </w:r>
+      <w:r>
+        <w:t>f</w:t>
+      </w:r>
+      <w:r>
+        <w:t>ecycle sequence (</w:t>
+      </w:r>
+      <w:r>
+        <w:fldChar w:fldCharType="begin"/>
+      </w:r>
+      <w:r>
+        <w:instrText xml:space="preserve"> REF _Ref191538581 \h </w:instrText>
+      </w:r>
+      <w:r>
+        <w:fldChar w:fldCharType="separate"/>
+      </w:r>
+      <w:r>
+        <w:t xml:space="preserve">Figure </w:t>
+      </w:r>
+      <w:r>
+        <w:rPr>
+          <w:noProof/>
+        </w:rPr>
+        <w:t>1</w:t>
+      </w:r>
+      <w:r>
+        <w:fldChar w:fldCharType="end"/>
+      </w:r>
+      <w:r>
+        <w:t xml:space="preserve">) was not implemented in part of my work. </w:t>
+      </w:r>
+      <w:r>
+        <w:t>I will describe phases implemented in next sections more thoroughly.</w:t>
+      </w:r>
+    </w:p>
+    <w:p>
+      <w:pPr>
+        <w:pStyle w:val="Leipteksti1"/>
+        <w:keepNext/>
+      </w:pPr>
+      <w:r>
+        <w:rPr>
+          <w:noProof/>
+        </w:rPr>
+        <w:drawing>
+          <wp:inline distT="0" distB="0" distL="0" distR="0" wp14:anchorId="74C01A92" wp14:editId="55CDDC04">
+            <wp:extent cx="5400040" cy="2649855"/>
+            <wp:effectExtent l="0" t="0" r="0" b="0"/>
+            <wp:docPr id="1541572047" name="Kuva 1"/>
+            <wp:cNvGraphicFramePr>
+              <a:graphicFrameLocks xmlns:a="http://schemas.openxmlformats.org/drawingml/2006/main" noChangeAspect="1"/>
+            </wp:cNvGraphicFramePr>
+            <a:graphic xmlns:a="http://schemas.openxmlformats.org/drawingml/2006/main">
+              <a:graphicData uri="http://schemas.openxmlformats.org/drawingml/2006/picture">
+                <pic:pic xmlns:pic="http://schemas.openxmlformats.org/drawingml/2006/picture">
+                  <pic:nvPicPr>
+                    <pic:cNvPr id="1541572047" name=""/>
+                    <pic:cNvPicPr/>
+                  </pic:nvPicPr>
+                  <pic:blipFill>
+                    <a:blip r:embed="rId28"/>
+                    <a:stretch>
+                      <a:fillRect/>
+                    </a:stretch>
+                  </pic:blipFill>
+                  <pic:spPr>
+                    <a:xfrm>
+                      <a:off x="0" y="0"/>
+                      <a:ext cx="5400040" cy="2649855"/>
+                    </a:xfrm>
+                    <a:prstGeom prst="rect">
+                      <a:avLst/>
+                    </a:prstGeom>
+                  </pic:spPr>
+                </pic:pic>
+              </a:graphicData>
+            </a:graphic>
+          </wp:inline>
+        </w:drawing>
+      </w:r>
+    </w:p>
+    <w:p>
+      <w:pPr>
+        <w:pStyle w:val="Caption"/>
+        <w:jc w:val="left"/>
+      </w:pPr>
+      <w:bookmarkStart w:id="6" w:name="_Ref191538581"/>
+      <w:r>
+        <w:t xml:space="preserve">Figure </w:t>
+      </w:r>
+      <w:fldSimple w:instr=" SEQ Figure \* ARABIC ">
+        <w:r>
+          <w:rPr>
+            <w:noProof/>
+          </w:rPr>
+          <w:t>1</w:t>
+        </w:r>
+      </w:fldSimple>
+      <w:bookmarkEnd w:id="6"/>
+      <w:r>
+        <w:t>: Molecule full lifecycle sequence.</w:t>
+      </w:r>
+    </w:p>
+    <w:p>
+      <w:pPr>
         <w:pStyle w:val="Heading2"/>
       </w:pPr>
-      <w:bookmarkStart w:id="6" w:name="_Toc191289187"/>
+      <w:bookmarkStart w:id="7" w:name="_Toc192506830"/>
+      <w:r>
+        <w:t>Infrastructure creation</w:t>
+      </w:r>
+      <w:bookmarkEnd w:id="7"/>
+    </w:p>
+    <w:p>
+      <w:pPr>
+        <w:pStyle w:val="Leipteksti1"/>
+      </w:pPr>
+      <w:r>
+        <w:t>In my work I was created a role called “Common” which was defined by requirements list in task named “OS level updates are applied”.</w:t>
+      </w:r>
+    </w:p>
+    <w:p>
+      <w:pPr>
+        <w:pStyle w:val="Leipteksti1"/>
+      </w:pPr>
+      <w:r>
+        <w:t>Because differentiation of fron</w:t>
+      </w:r>
+      <w:r>
+        <w:t>t</w:t>
+      </w:r>
+      <w:r>
+        <w:t>end and backend servers in implementation, no things like PHP or MySQL are installed in creation phase or in Common role to be more definitive.</w:t>
+      </w:r>
+    </w:p>
+    <w:p>
+      <w:pPr>
+        <w:pStyle w:val="Leipteksti1"/>
+      </w:pPr>
+      <w:r>
+        <w:lastRenderedPageBreak/>
+        <w:t xml:space="preserve">Every server </w:t>
+      </w:r>
+      <w:r>
+        <w:t>must</w:t>
+      </w:r>
+      <w:r>
+        <w:t xml:space="preserve"> be configured as SSH port randomized as well as company standard users created. There was defined that all servers ha</w:t>
+      </w:r>
+      <w:r>
+        <w:t>ve</w:t>
+      </w:r>
+      <w:r>
+        <w:t xml:space="preserve"> to ha</w:t>
+      </w:r>
+      <w:r>
+        <w:t>ve the</w:t>
+      </w:r>
+      <w:r>
+        <w:t xml:space="preserve"> company administrator account with proper accesses in filesystem or software installation and another user without almost any extra access other than system logs reading.</w:t>
+      </w:r>
+    </w:p>
+    <w:p>
+      <w:pPr>
+        <w:pStyle w:val="Leipteksti1"/>
+      </w:pPr>
+    </w:p>
+    <w:p>
+      <w:pPr>
+        <w:pStyle w:val="Heading2"/>
+      </w:pPr>
+      <w:bookmarkStart w:id="8" w:name="_Toc192506831"/>
       <w:r>
         <w:t>Automation idempotence</w:t>
       </w:r>
-      <w:bookmarkEnd w:id="6"/>
+      <w:bookmarkEnd w:id="8"/>
     </w:p>
     <w:p>
       <w:r>
@@ -1994,6 +2702,16 @@
       <w:r>
         <w:t>.</w:t>
       </w:r>
+    </w:p>
+    <w:p>
+      <w:pPr>
+        <w:pStyle w:val="Heading3"/>
+      </w:pPr>
+      <w:bookmarkStart w:id="9" w:name="_Toc192506832"/>
+      <w:r>
+        <w:t>OpenSSH</w:t>
+      </w:r>
+      <w:bookmarkEnd w:id="9"/>
     </w:p>
     <w:p>
       <w:r>
@@ -2021,9 +2739,6 @@
             <w:fldChar w:fldCharType="begin"/>
           </w:r>
           <w:r>
-            <w:rPr>
-              <w:lang w:val="en-FI"/>
-            </w:rPr>
             <w:instrText xml:space="preserve"> CITATION Beh23 \l 8192 </w:instrText>
           </w:r>
           <w:r>
@@ -2032,14 +2747,12 @@
           <w:r>
             <w:rPr>
               <w:noProof/>
-              <w:lang w:val="en-FI"/>
             </w:rPr>
             <w:t xml:space="preserve"> </w:t>
           </w:r>
           <w:r>
             <w:rPr>
               <w:noProof/>
-              <w:lang w:val="en-FI"/>
             </w:rPr>
             <w:t>(Behl, 2023)</w:t>
           </w:r>
@@ -2096,6 +2809,9 @@
       <w:r>
         <w:t>)</w:t>
       </w:r>
+      <w:r>
+        <w:t>.</w:t>
+      </w:r>
     </w:p>
     <w:p>
       <w:pPr>
@@ -2105,7 +2821,7 @@
         <w:t>Another</w:t>
       </w:r>
       <w:r>
-        <w:t xml:space="preserve"> problem with OpenSSH server port randomi</w:t>
+        <w:t xml:space="preserve"> problem with server port randomi</w:t>
       </w:r>
       <w:r>
         <w:t xml:space="preserve">zation was the fact that automation was done using </w:t>
@@ -2120,10 +2836,7 @@
         <w:t xml:space="preserve"> I had to verify that server firewall was allowing connection for randomized port</w:t>
       </w:r>
       <w:r>
-        <w:t xml:space="preserve"> </w:t>
-      </w:r>
-      <w:r>
-        <w:t>(</w:t>
+        <w:t xml:space="preserve"> (</w:t>
       </w:r>
       <w:r>
         <w:fldChar w:fldCharType="begin"/>
@@ -2135,13 +2848,7 @@
         <w:fldChar w:fldCharType="separate"/>
       </w:r>
       <w:r>
-        <w:t>Figu</w:t>
-      </w:r>
-      <w:r>
-        <w:t>r</w:t>
-      </w:r>
-      <w:r>
-        <w:t xml:space="preserve">e </w:t>
+        <w:t xml:space="preserve">Figure </w:t>
       </w:r>
       <w:r>
         <w:rPr>
@@ -2161,13 +2868,44 @@
     </w:p>
     <w:p>
       <w:pPr>
+        <w:pStyle w:val="Heading3"/>
+      </w:pPr>
+      <w:bookmarkStart w:id="10" w:name="_Toc192506833"/>
+      <w:r>
+        <w:lastRenderedPageBreak/>
+        <w:t>User accounts creation and password reset</w:t>
+      </w:r>
+      <w:bookmarkEnd w:id="10"/>
+    </w:p>
+    <w:p>
+      <w:pPr>
         <w:pStyle w:val="Heading1"/>
       </w:pPr>
-      <w:bookmarkStart w:id="7" w:name="_Toc191289188"/>
+      <w:bookmarkStart w:id="11" w:name="_Toc192506834"/>
+      <w:r>
+        <w:t>IPR and ownership of code</w:t>
+      </w:r>
+      <w:bookmarkEnd w:id="11"/>
+    </w:p>
+    <w:p>
+      <w:pPr>
+        <w:pStyle w:val="Heading1"/>
+      </w:pPr>
+      <w:bookmarkStart w:id="12" w:name="_Toc192506835"/>
+      <w:r>
+        <w:t>Inclusive language in Ansible and applications</w:t>
+      </w:r>
+      <w:bookmarkEnd w:id="12"/>
+    </w:p>
+    <w:p>
+      <w:pPr>
+        <w:pStyle w:val="Heading1"/>
+      </w:pPr>
+      <w:bookmarkStart w:id="13" w:name="_Toc192506836"/>
       <w:r>
         <w:t>Conclusions</w:t>
       </w:r>
-      <w:bookmarkEnd w:id="7"/>
+      <w:bookmarkEnd w:id="13"/>
     </w:p>
     <w:p>
       <w:pPr>
@@ -2188,7 +2926,7 @@
       <w:pPr>
         <w:pStyle w:val="ReferencesAppendixesHeading"/>
       </w:pPr>
-      <w:bookmarkStart w:id="8" w:name="_Toc191289189"/>
+      <w:bookmarkStart w:id="14" w:name="_Toc192506837"/>
       <w:r>
         <w:rPr>
           <w:rFonts w:eastAsia="Arial"/>
@@ -2196,7 +2934,7 @@
         <w:lastRenderedPageBreak/>
         <w:t>References</w:t>
       </w:r>
-      <w:bookmarkEnd w:id="8"/>
+      <w:bookmarkEnd w:id="14"/>
     </w:p>
     <w:p>
       <w:pPr>
@@ -2210,9 +2948,6 @@
         <w:fldChar w:fldCharType="begin"/>
       </w:r>
       <w:r>
-        <w:rPr>
-          <w:lang w:val="en-FI"/>
-        </w:rPr>
         <w:instrText xml:space="preserve"> BIBLIOGRAPHY  \l 8192 </w:instrText>
       </w:r>
       <w:r>
@@ -2434,7 +3169,7 @@
           <w:color w:val="000000"/>
         </w:rPr>
         <w:sectPr>
-          <w:headerReference w:type="default" r:id="rId25"/>
+          <w:headerReference w:type="default" r:id="rId29"/>
           <w:pgSz w:w="11906" w:h="16838"/>
           <w:pgMar w:top="1418" w:right="1134" w:bottom="1701" w:left="2268" w:header="567" w:footer="567" w:gutter="0"/>
           <w:pgNumType w:start="1"/>
@@ -2446,22 +3181,22 @@
       <w:pPr>
         <w:pStyle w:val="ReferencesAppendixesHeading"/>
       </w:pPr>
-      <w:bookmarkStart w:id="9" w:name="_Toc191289190"/>
+      <w:bookmarkStart w:id="15" w:name="_Toc192506838"/>
       <w:r>
         <w:lastRenderedPageBreak/>
         <w:t>Appendices</w:t>
       </w:r>
-      <w:bookmarkEnd w:id="9"/>
+      <w:bookmarkEnd w:id="15"/>
     </w:p>
     <w:p>
       <w:pPr>
         <w:pStyle w:val="AppendixHeading"/>
       </w:pPr>
-      <w:bookmarkStart w:id="10" w:name="_Toc191289191"/>
+      <w:bookmarkStart w:id="16" w:name="_Toc192506839"/>
       <w:r>
         <w:t>Source code snippets</w:t>
       </w:r>
-      <w:bookmarkEnd w:id="10"/>
+      <w:bookmarkEnd w:id="16"/>
     </w:p>
     <w:p>
       <w:pPr>
@@ -2469,6 +3204,9 @@
         <w:keepNext/>
       </w:pPr>
       <w:r>
+        <w:rPr>
+          <w:noProof/>
+        </w:rPr>
         <w:drawing>
           <wp:inline distT="0" distB="0" distL="0" distR="0" wp14:anchorId="7A0C25BF" wp14:editId="3F10FB03">
             <wp:extent cx="5400040" cy="4330700"/>
@@ -2485,7 +3223,7 @@
                     <pic:cNvPicPr/>
                   </pic:nvPicPr>
                   <pic:blipFill>
-                    <a:blip r:embed="rId26"/>
+                    <a:blip r:embed="rId30"/>
                     <a:stretch>
                       <a:fillRect/>
                     </a:stretch>
@@ -2511,34 +3249,24 @@
         <w:pStyle w:val="Caption"/>
         <w:jc w:val="left"/>
       </w:pPr>
-      <w:bookmarkStart w:id="11" w:name="_Ref191288761"/>
-      <w:bookmarkStart w:id="12" w:name="_Ref191288849"/>
+      <w:bookmarkStart w:id="17" w:name="_Ref191288849"/>
+      <w:bookmarkStart w:id="18" w:name="_Ref191288761"/>
       <w:r>
         <w:t xml:space="preserve">Figure </w:t>
       </w:r>
-      <w:r>
-        <w:fldChar w:fldCharType="begin"/>
-      </w:r>
-      <w:r>
-        <w:instrText xml:space="preserve"> SEQ Figure \* ARABIC </w:instrText>
-      </w:r>
-      <w:r>
-        <w:fldChar w:fldCharType="separate"/>
-      </w:r>
-      <w:r>
-        <w:rPr>
-          <w:noProof/>
-        </w:rPr>
-        <w:t>1</w:t>
-      </w:r>
-      <w:r>
-        <w:fldChar w:fldCharType="end"/>
-      </w:r>
-      <w:bookmarkEnd w:id="12"/>
+      <w:fldSimple w:instr=" SEQ Figure \* ARABIC ">
+        <w:r>
+          <w:rPr>
+            <w:noProof/>
+          </w:rPr>
+          <w:t>2</w:t>
+        </w:r>
+      </w:fldSimple>
+      <w:bookmarkEnd w:id="17"/>
       <w:r>
         <w:t>: Conditional SSH randomization for idempotence.</w:t>
       </w:r>
-      <w:bookmarkEnd w:id="11"/>
+      <w:bookmarkEnd w:id="18"/>
     </w:p>
     <w:p>
       <w:r>
@@ -2562,7 +3290,7 @@
                     <pic:cNvPicPr/>
                   </pic:nvPicPr>
                   <pic:blipFill>
-                    <a:blip r:embed="rId27"/>
+                    <a:blip r:embed="rId31"/>
                     <a:stretch>
                       <a:fillRect/>
                     </a:stretch>
@@ -2588,37 +3316,24 @@
         <w:pStyle w:val="Caption"/>
         <w:jc w:val="left"/>
       </w:pPr>
-      <w:bookmarkStart w:id="13" w:name="_Ref191288677"/>
-      <w:bookmarkStart w:id="14" w:name="_Ref191288829"/>
+      <w:bookmarkStart w:id="19" w:name="_Ref191288829"/>
+      <w:bookmarkStart w:id="20" w:name="_Ref191288677"/>
       <w:r>
         <w:t xml:space="preserve">Figure </w:t>
       </w:r>
-      <w:r>
-        <w:fldChar w:fldCharType="begin"/>
-      </w:r>
-      <w:r>
-        <w:instrText xml:space="preserve"> SEQ Figure \* ARABIC </w:instrText>
-      </w:r>
-      <w:r>
-        <w:fldChar w:fldCharType="separate"/>
-      </w:r>
-      <w:r>
-        <w:rPr>
-          <w:noProof/>
-        </w:rPr>
-        <w:t>2</w:t>
-      </w:r>
-      <w:r>
-        <w:rPr>
-          <w:noProof/>
-        </w:rPr>
-        <w:fldChar w:fldCharType="end"/>
-      </w:r>
-      <w:bookmarkEnd w:id="14"/>
+      <w:fldSimple w:instr=" SEQ Figure \* ARABIC ">
+        <w:r>
+          <w:rPr>
+            <w:noProof/>
+          </w:rPr>
+          <w:t>3</w:t>
+        </w:r>
+      </w:fldSimple>
+      <w:bookmarkEnd w:id="19"/>
       <w:r>
         <w:t xml:space="preserve"> Source code for SSH port randomization.</w:t>
       </w:r>
-      <w:bookmarkEnd w:id="13"/>
+      <w:bookmarkEnd w:id="20"/>
     </w:p>
     <w:p>
       <w:pPr>
@@ -2638,7 +3353,7 @@
       </w:pPr>
     </w:p>
     <w:sectPr>
-      <w:headerReference w:type="default" r:id="rId28"/>
+      <w:headerReference w:type="default" r:id="rId32"/>
       <w:pgSz w:w="11906" w:h="16838"/>
       <w:pgMar w:top="1134" w:right="1134" w:bottom="1701" w:left="2268" w:header="567" w:footer="567" w:gutter="0"/>
       <w:cols w:space="720"/>
@@ -5940,7 +6655,10 @@
     <w:next w:val="Normal"/>
     <w:uiPriority w:val="37"/>
     <w:unhideWhenUsed/>
-    <w:rsid w:val="00E70CB5"/>
+    <w:rsid w:val="007B43C9"/>
+    <w:pPr>
+      <w:jc w:val="left"/>
+    </w:pPr>
   </w:style>
   <w:style w:type="paragraph" w:styleId="TOCHeading">
     <w:name w:val="TOC Heading"/>
@@ -6258,6 +6976,27 @@
 </file>
 
 <file path=customXml/item2.xml><?xml version="1.0" encoding="utf-8"?>
+<p:properties xmlns:p="http://schemas.microsoft.com/office/2006/metadata/properties" xmlns:xsi="http://www.w3.org/2001/XMLSchema-instance" xmlns:pc="http://schemas.microsoft.com/office/infopath/2007/PartnerControls">
+  <documentManagement/>
+</p:properties>
+</file>
+
+<file path=customXml/item3.xml><?xml version="1.0" encoding="utf-8"?>
+<?mso-contentType ?>
+<FormTemplates xmlns="http://schemas.microsoft.com/sharepoint/v3/contenttype/forms">
+  <Display>DocumentLibraryForm</Display>
+  <Edit>DocumentLibraryForm</Edit>
+  <New>DocumentLibraryForm</New>
+</FormTemplates>
+</file>
+
+<file path=customXml/item4.xml>
+</file>
+
+<file path=customXml/item5.xml>
+</file>
+
+<file path=customXml/item6.xml><?xml version="1.0" encoding="utf-8"?>
 <ct:contentTypeSchema xmlns:ct="http://schemas.microsoft.com/office/2006/metadata/contentType" xmlns:ma="http://schemas.microsoft.com/office/2006/metadata/properties/metaAttributes" ct:_="" ma:_="" ma:contentTypeName="Document" ma:contentTypeID="0x010100689BC3A8BB4669449EC773AF5210C3AC" ma:contentTypeVersion="5" ma:contentTypeDescription="Create a new document." ma:contentTypeScope="" ma:versionID="0099d1cae04d13d8e172b3811e8fc9e9">
   <xsd:schema xmlns:xsd="http://www.w3.org/2001/XMLSchema" xmlns:xs="http://www.w3.org/2001/XMLSchema" xmlns:p="http://schemas.microsoft.com/office/2006/metadata/properties" xmlns:ns3="a559ad21-7056-4ac5-9b4a-79170be3c0a6" targetNamespace="http://schemas.microsoft.com/office/2006/metadata/properties" ma:root="true" ma:fieldsID="22ef0e7a32274e013b8a7bc4f23af0fc" ns3:_="">
     <xsd:import namespace="a559ad21-7056-4ac5-9b4a-79170be3c0a6"/>
@@ -6407,41 +7146,11 @@
 </ct:contentTypeSchema>
 </file>
 
-<file path=customXml/item3.xml><?xml version="1.0" encoding="utf-8"?>
-<?mso-contentType ?>
-<FormTemplates xmlns="http://schemas.microsoft.com/sharepoint/v3/contenttype/forms">
-  <Display>DocumentLibraryForm</Display>
-  <Edit>DocumentLibraryForm</Edit>
-  <New>DocumentLibraryForm</New>
-</FormTemplates>
+<file path=customXml/item7.xml>
 </file>
 
-<file path=customXml/item4.xml><?xml version="1.0" encoding="utf-8"?>
-<p:properties xmlns:p="http://schemas.microsoft.com/office/2006/metadata/properties" xmlns:xsi="http://www.w3.org/2001/XMLSchema-instance" xmlns:pc="http://schemas.microsoft.com/office/infopath/2007/PartnerControls">
-  <documentManagement/>
-</p:properties>
-</file>
-
-<file path=customXml/item5.xml><?xml version="1.0" encoding="utf-8"?>
+<file path=customXml/item8.xml><?xml version="1.0" encoding="utf-8"?>
 <b:Sources xmlns:b="http://schemas.openxmlformats.org/officeDocument/2006/bibliography" xmlns="http://schemas.openxmlformats.org/officeDocument/2006/bibliography" SelectedStyle="\HarvardAnglia2008OfficeOnline.xsl" StyleName="Harvard - Anglia" Version="2008">
-  <b:Source>
-    <b:Tag>con25</b:Tag>
-    <b:SourceType>InternetSite</b:SourceType>
-    <b:Guid>{268A6C9C-6DC8-4A4F-94F4-2655CE30C2CA}</b:Guid>
-    <b:Author>
-      <b:Author>
-        <b:Corporate>Ansible project contributors</b:Corporate>
-      </b:Author>
-    </b:Author>
-    <b:Title>Introduction to Ansible</b:Title>
-    <b:Year>2025</b:Year>
-    <b:YearAccessed>2025</b:YearAccessed>
-    <b:MonthAccessed>02</b:MonthAccessed>
-    <b:DayAccessed>22</b:DayAccessed>
-    <b:LCID>en-FI</b:LCID>
-    <b:URL>https://docs.ansible.com/ansible/latest/getting_started/introduction.html</b:URL>
-    <b:RefOrder>1</b:RefOrder>
-  </b:Source>
   <b:Source>
     <b:Tag>Ven13</b:Tag>
     <b:SourceType>DocumentFromInternetSite</b:SourceType>
@@ -6465,7 +7174,7 @@
       </b:Author>
     </b:Author>
     <b:LCID>en-FI</b:LCID>
-    <b:RefOrder>2</b:RefOrder>
+    <b:RefOrder>3</b:RefOrder>
   </b:Source>
   <b:Source>
     <b:Tag>Hoc22</b:Tag>
@@ -6493,7 +7202,7 @@
     <b:BookTitle>Ansible: Up and Running, 3rd Edition</b:BookTitle>
     <b:Publisher>O'Reilly Media, Inc</b:Publisher>
     <b:LCID>en-FI</b:LCID>
-    <b:RefOrder>4</b:RefOrder>
+    <b:RefOrder>1</b:RefOrder>
   </b:Source>
   <b:Source>
     <b:Tag>Beh23</b:Tag>
@@ -6518,7 +7227,25 @@
     <b:DayAccessed>17</b:DayAccessed>
     <b:URL>https://developers.redhat.com/articles/2023/09/13/introducing-ansible-molecule-ansible-automation-platform</b:URL>
     <b:LCID>en-FI</b:LCID>
-    <b:RefOrder>3</b:RefOrder>
+    <b:RefOrder>4</b:RefOrder>
+  </b:Source>
+  <b:Source>
+    <b:Tag>con25</b:Tag>
+    <b:SourceType>InternetSite</b:SourceType>
+    <b:Guid>{268A6C9C-6DC8-4A4F-94F4-2655CE30C2CA}</b:Guid>
+    <b:Author>
+      <b:Author>
+        <b:Corporate>Ansible project contributors</b:Corporate>
+      </b:Author>
+    </b:Author>
+    <b:Title>Introduction to Ansible</b:Title>
+    <b:Year>2025</b:Year>
+    <b:YearAccessed>2025</b:YearAccessed>
+    <b:MonthAccessed>02</b:MonthAccessed>
+    <b:DayAccessed>22</b:DayAccessed>
+    <b:LCID>en-FI</b:LCID>
+    <b:URL>https://docs.ansible.com/ansible/latest/getting_started/introduction.html</b:URL>
+    <b:RefOrder>2</b:RefOrder>
   </b:Source>
 </b:Sources>
 </file>
@@ -6533,6 +7260,31 @@
 </file>
 
 <file path=customXml/itemProps2.xml><?xml version="1.0" encoding="utf-8"?>
+<ds:datastoreItem xmlns:ds="http://schemas.openxmlformats.org/officeDocument/2006/customXml" ds:itemID="{F2D00DF6-8C39-46BF-B6FC-630A25D3D546}">
+  <ds:schemaRefs>
+    <ds:schemaRef ds:uri="http://schemas.microsoft.com/office/2006/metadata/properties"/>
+    <ds:schemaRef ds:uri="http://schemas.microsoft.com/office/infopath/2007/PartnerControls"/>
+  </ds:schemaRefs>
+</ds:datastoreItem>
+</file>
+
+<file path=customXml/itemProps3.xml><?xml version="1.0" encoding="utf-8"?>
+<ds:datastoreItem xmlns:ds="http://schemas.openxmlformats.org/officeDocument/2006/customXml" ds:itemID="{1EACC52B-6546-4536-BC30-3A35E9858F57}">
+  <ds:schemaRefs>
+    <ds:schemaRef ds:uri="http://schemas.microsoft.com/sharepoint/v3/contenttype/forms"/>
+  </ds:schemaRefs>
+</ds:datastoreItem>
+</file>
+
+<file path=customXml/itemProps4.xml><?xml version="1.0" encoding="utf-8"?>
+<ds:datastoreItem xmlns:ds="http://schemas.openxmlformats.org/officeDocument/2006/customXml" ds:itemID="{6FBA027B-E15F-4E1B-9C11-AF62C6D3285B}"/>
+</file>
+
+<file path=customXml/itemProps5.xml><?xml version="1.0" encoding="utf-8"?>
+<ds:datastoreItem xmlns:ds="http://schemas.openxmlformats.org/officeDocument/2006/customXml" ds:itemID="{DE877A49-794B-4396-9778-881F97455AAC}"/>
+</file>
+
+<file path=customXml/itemProps6.xml><?xml version="1.0" encoding="utf-8"?>
 <ds:datastoreItem xmlns:ds="http://schemas.openxmlformats.org/officeDocument/2006/customXml" ds:itemID="{0C8359D5-EE7A-4F2D-B3D7-084AF1343FB0}">
   <ds:schemaRefs>
     <ds:schemaRef ds:uri="http://schemas.microsoft.com/office/2006/metadata/contentType"/>
@@ -6550,25 +7302,12 @@
 </ds:datastoreItem>
 </file>
 
-<file path=customXml/itemProps3.xml><?xml version="1.0" encoding="utf-8"?>
-<ds:datastoreItem xmlns:ds="http://schemas.openxmlformats.org/officeDocument/2006/customXml" ds:itemID="{1EACC52B-6546-4536-BC30-3A35E9858F57}">
-  <ds:schemaRefs>
-    <ds:schemaRef ds:uri="http://schemas.microsoft.com/sharepoint/v3/contenttype/forms"/>
-  </ds:schemaRefs>
-</ds:datastoreItem>
+<file path=customXml/itemProps7.xml><?xml version="1.0" encoding="utf-8"?>
+<ds:datastoreItem xmlns:ds="http://schemas.openxmlformats.org/officeDocument/2006/customXml" ds:itemID="{D2A31BDC-3FB8-4168-B980-7EBD0F1C9CA4}"/>
 </file>
 
-<file path=customXml/itemProps4.xml><?xml version="1.0" encoding="utf-8"?>
-<ds:datastoreItem xmlns:ds="http://schemas.openxmlformats.org/officeDocument/2006/customXml" ds:itemID="{F2D00DF6-8C39-46BF-B6FC-630A25D3D546}">
-  <ds:schemaRefs>
-    <ds:schemaRef ds:uri="http://schemas.microsoft.com/office/2006/metadata/properties"/>
-    <ds:schemaRef ds:uri="http://schemas.microsoft.com/office/infopath/2007/PartnerControls"/>
-  </ds:schemaRefs>
-</ds:datastoreItem>
-</file>
-
-<file path=customXml/itemProps5.xml><?xml version="1.0" encoding="utf-8"?>
-<ds:datastoreItem xmlns:ds="http://schemas.openxmlformats.org/officeDocument/2006/customXml" ds:itemID="{48BB371C-82EF-472B-B7B2-9C29E84CFC01}">
+<file path=customXml/itemProps8.xml><?xml version="1.0" encoding="utf-8"?>
+<ds:datastoreItem xmlns:ds="http://schemas.openxmlformats.org/officeDocument/2006/customXml" ds:itemID="{5E381F89-EAD6-4FFD-97A6-3AFF5C4C4A44}">
   <ds:schemaRefs>
     <ds:schemaRef ds:uri="http://schemas.openxmlformats.org/officeDocument/2006/bibliography"/>
   </ds:schemaRefs>

</xml_diff>

<commit_message>
retire latex track - update actual thesis work
</commit_message>
<xml_diff>
--- a/misc/Metropolia Thesis by Utu Hopiavuori - Supporting Cyberscurity in web application infrastructure using Ansible.docx
+++ b/misc/Metropolia Thesis by Utu Hopiavuori - Supporting Cyberscurity in web application infrastructure using Ansible.docx
@@ -2144,7 +2144,15 @@
       </w:r>
       <w:proofErr w:type="spellEnd"/>
       <w:r>
-        <w:t xml:space="preserve"> and general admin users are created, and proper access are granted</w:t>
+        <w:t xml:space="preserve"> and general admin users are created, and proper access </w:t>
+      </w:r>
+      <w:proofErr w:type="gramStart"/>
+      <w:r>
+        <w:t>are</w:t>
+      </w:r>
+      <w:proofErr w:type="gramEnd"/>
+      <w:r>
+        <w:t xml:space="preserve"> granted</w:t>
       </w:r>
     </w:p>
     <w:p>
@@ -2156,7 +2164,15 @@
         </w:numPr>
       </w:pPr>
       <w:r>
-        <w:t>passwords should be reset if needed and emailed to admin user of company</w:t>
+        <w:t xml:space="preserve">passwords should be reset if needed and emailed to admin </w:t>
+      </w:r>
+      <w:proofErr w:type="gramStart"/>
+      <w:r>
+        <w:t>user</w:t>
+      </w:r>
+      <w:proofErr w:type="gramEnd"/>
+      <w:r>
+        <w:t xml:space="preserve"> of company</w:t>
       </w:r>
     </w:p>
     <w:p>
@@ -2638,13 +2654,21 @@
         <w:t>must</w:t>
       </w:r>
       <w:r>
-        <w:t xml:space="preserve"> be configured as SSH port randomized as well as company standard users created. There was defined that all servers ha</w:t>
+        <w:t xml:space="preserve"> be configured as SSH port randomized as well as company standard users created. There was defined that all servers </w:t>
+      </w:r>
+      <w:proofErr w:type="gramStart"/>
+      <w:r>
+        <w:t>ha</w:t>
       </w:r>
       <w:r>
         <w:t>ve</w:t>
       </w:r>
       <w:r>
-        <w:t xml:space="preserve"> to ha</w:t>
+        <w:t xml:space="preserve"> to</w:t>
+      </w:r>
+      <w:proofErr w:type="gramEnd"/>
+      <w:r>
+        <w:t xml:space="preserve"> ha</w:t>
       </w:r>
       <w:r>
         <w:t>ve the</w:t>
@@ -7307,7 +7331,7 @@
 </file>
 
 <file path=customXml/itemProps8.xml><?xml version="1.0" encoding="utf-8"?>
-<ds:datastoreItem xmlns:ds="http://schemas.openxmlformats.org/officeDocument/2006/customXml" ds:itemID="{5E381F89-EAD6-4FFD-97A6-3AFF5C4C4A44}">
+<ds:datastoreItem xmlns:ds="http://schemas.openxmlformats.org/officeDocument/2006/customXml" ds:itemID="{F3EF46F2-2C06-4CDA-90B1-643FC0341427}">
   <ds:schemaRefs>
     <ds:schemaRef ds:uri="http://schemas.openxmlformats.org/officeDocument/2006/bibliography"/>
   </ds:schemaRefs>

</xml_diff>